<commit_message>
Update to Seniority List Formatting
</commit_message>
<xml_diff>
--- a/Common/src/HetsReport/Templates/SeniorityList-Template.docx
+++ b/Common/src/HetsReport/Templates/SeniorityList-Template.docx
@@ -6,80 +6,88 @@
       <w:pPr>
         <w:jc w:val="right"/>
         <w:rPr>
-          <w:b/>
-          <w:bCs/>
-          <w:sz w:val="17"/>
-          <w:szCs w:val="17"/>
+          <w:rFonts w:ascii="Arial" w:hAnsi="Arial" w:cs="Arial"/>
+          <w:b/>
+          <w:bCs/>
+          <w:sz w:val="16"/>
+          <w:szCs w:val="16"/>
           <w:lang w:val="en-CA"/>
         </w:rPr>
       </w:pPr>
       <w:r>
         <w:rPr>
-          <w:b/>
-          <w:bCs/>
-          <w:sz w:val="17"/>
-          <w:szCs w:val="17"/>
+          <w:rFonts w:ascii="Arial" w:hAnsi="Arial" w:cs="Arial"/>
+          <w:b/>
+          <w:bCs/>
+          <w:sz w:val="16"/>
+          <w:szCs w:val="16"/>
           <w:lang w:val="en-CA"/>
         </w:rPr>
         <w:t>ORCS</w:t>
       </w:r>
       <w:r>
         <w:rPr>
-          <w:b/>
-          <w:bCs/>
-          <w:sz w:val="17"/>
-          <w:szCs w:val="17"/>
+          <w:rFonts w:ascii="Arial" w:hAnsi="Arial" w:cs="Arial"/>
+          <w:b/>
+          <w:bCs/>
+          <w:sz w:val="16"/>
+          <w:szCs w:val="16"/>
           <w:lang w:val="en-CA"/>
         </w:rPr>
         <w:t xml:space="preserve">: </w:t>
       </w:r>
       <w:r>
         <w:rPr>
-          <w:b/>
-          <w:bCs/>
-          <w:sz w:val="17"/>
-          <w:szCs w:val="17"/>
+          <w:rFonts w:ascii="Arial" w:hAnsi="Arial" w:cs="Arial"/>
+          <w:b/>
+          <w:bCs/>
+          <w:sz w:val="16"/>
+          <w:szCs w:val="16"/>
           <w:lang w:val="en-CA"/>
         </w:rPr>
         <w:fldChar w:fldCharType="begin"/>
       </w:r>
       <w:r>
         <w:rPr>
-          <w:b/>
-          <w:bCs/>
-          <w:sz w:val="17"/>
-          <w:szCs w:val="17"/>
+          <w:rFonts w:ascii="Arial" w:hAnsi="Arial" w:cs="Arial"/>
+          <w:b/>
+          <w:bCs/>
+          <w:sz w:val="16"/>
+          <w:szCs w:val="16"/>
           <w:lang w:val="en-CA"/>
         </w:rPr>
         <w:instrText xml:space="preserve"> MERGEFIELD  classification  \* MERGEFORMAT </w:instrText>
       </w:r>
       <w:r>
         <w:rPr>
-          <w:b/>
-          <w:bCs/>
-          <w:sz w:val="17"/>
-          <w:szCs w:val="17"/>
+          <w:rFonts w:ascii="Arial" w:hAnsi="Arial" w:cs="Arial"/>
+          <w:b/>
+          <w:bCs/>
+          <w:sz w:val="16"/>
+          <w:szCs w:val="16"/>
           <w:lang w:val="en-CA"/>
         </w:rPr>
         <w:fldChar w:fldCharType="separate"/>
       </w:r>
       <w:r>
         <w:rPr>
+          <w:rFonts w:ascii="Arial" w:hAnsi="Arial" w:cs="Arial"/>
           <w:b/>
           <w:bCs/>
           <w:noProof/>
-          <w:sz w:val="17"/>
-          <w:szCs w:val="17"/>
+          <w:sz w:val="16"/>
+          <w:szCs w:val="16"/>
           <w:lang w:val="en-CA"/>
         </w:rPr>
         <w:t>«classification»</w:t>
       </w:r>
       <w:r>
         <w:rPr>
-          <w:b/>
-          <w:bCs/>
-          <w:sz w:val="17"/>
-          <w:szCs w:val="17"/>
+          <w:rFonts w:ascii="Arial" w:hAnsi="Arial" w:cs="Arial"/>
+          <w:b/>
+          <w:bCs/>
+          <w:sz w:val="16"/>
+          <w:szCs w:val="16"/>
           <w:lang w:val="en-CA"/>
         </w:rPr>
         <w:fldChar w:fldCharType="end"/>
@@ -89,70 +97,77 @@
       <w:pPr>
         <w:jc w:val="right"/>
         <w:rPr>
-          <w:b/>
-          <w:bCs/>
-          <w:sz w:val="17"/>
-          <w:szCs w:val="17"/>
+          <w:rFonts w:ascii="Arial" w:hAnsi="Arial" w:cs="Arial"/>
+          <w:b/>
+          <w:bCs/>
+          <w:sz w:val="16"/>
+          <w:szCs w:val="16"/>
           <w:lang w:val="en-CA"/>
         </w:rPr>
       </w:pPr>
       <w:r>
         <w:rPr>
-          <w:b/>
-          <w:bCs/>
-          <w:sz w:val="17"/>
-          <w:szCs w:val="17"/>
+          <w:rFonts w:ascii="Arial" w:hAnsi="Arial" w:cs="Arial"/>
+          <w:b/>
+          <w:bCs/>
+          <w:sz w:val="16"/>
+          <w:szCs w:val="16"/>
           <w:lang w:val="en-CA"/>
         </w:rPr>
         <w:t xml:space="preserve">Printed On: </w:t>
       </w:r>
       <w:r>
         <w:rPr>
-          <w:b/>
-          <w:bCs/>
-          <w:sz w:val="17"/>
-          <w:szCs w:val="17"/>
+          <w:rFonts w:ascii="Arial" w:hAnsi="Arial" w:cs="Arial"/>
+          <w:b/>
+          <w:bCs/>
+          <w:sz w:val="16"/>
+          <w:szCs w:val="16"/>
           <w:lang w:val="en-CA"/>
         </w:rPr>
         <w:fldChar w:fldCharType="begin"/>
       </w:r>
       <w:r>
         <w:rPr>
-          <w:b/>
-          <w:bCs/>
-          <w:sz w:val="17"/>
-          <w:szCs w:val="17"/>
+          <w:rFonts w:ascii="Arial" w:hAnsi="Arial" w:cs="Arial"/>
+          <w:b/>
+          <w:bCs/>
+          <w:sz w:val="16"/>
+          <w:szCs w:val="16"/>
           <w:lang w:val="en-CA"/>
         </w:rPr>
         <w:instrText xml:space="preserve"> MERGEFIELD  printedOn  \* MERGEFORMAT </w:instrText>
       </w:r>
       <w:r>
         <w:rPr>
-          <w:b/>
-          <w:bCs/>
-          <w:sz w:val="17"/>
-          <w:szCs w:val="17"/>
+          <w:rFonts w:ascii="Arial" w:hAnsi="Arial" w:cs="Arial"/>
+          <w:b/>
+          <w:bCs/>
+          <w:sz w:val="16"/>
+          <w:szCs w:val="16"/>
           <w:lang w:val="en-CA"/>
         </w:rPr>
         <w:fldChar w:fldCharType="separate"/>
       </w:r>
       <w:r>
         <w:rPr>
+          <w:rFonts w:ascii="Arial" w:hAnsi="Arial" w:cs="Arial"/>
           <w:b/>
           <w:bCs/>
           <w:noProof/>
-          <w:sz w:val="17"/>
-          <w:szCs w:val="17"/>
+          <w:sz w:val="16"/>
+          <w:szCs w:val="16"/>
           <w:lang w:val="en-CA"/>
         </w:rPr>
         <w:t>«printedOn»</w:t>
       </w:r>
       <w:r>
         <w:rPr>
-          <w:b/>
-          <w:bCs/>
-          <w:sz w:val="17"/>
-          <w:szCs w:val="17"/>
+          <w:rFonts w:ascii="Arial" w:hAnsi="Arial" w:cs="Arial"/>
+          <w:b/>
+          <w:bCs/>
+          <w:sz w:val="16"/>
+          <w:szCs w:val="16"/>
           <w:lang w:val="en-CA"/>
         </w:rPr>
         <w:fldChar w:fldCharType="end"/>
@@ -163,37 +178,48 @@
         <w:pStyle w:val="BodyText"/>
         <w:spacing w:before="7"/>
         <w:rPr>
-          <w:sz w:val="20"/>
+          <w:rFonts w:ascii="Arial" w:hAnsi="Arial" w:cs="Arial"/>
+          <w:sz w:val="24"/>
+          <w:szCs w:val="24"/>
         </w:rPr>
       </w:pPr>
     </w:p>
     <w:p>
       <w:pPr>
         <w:pStyle w:val="Heading1"/>
+        <w:jc w:val="center"/>
+        <w:rPr>
+          <w:rFonts w:ascii="Arial" w:hAnsi="Arial" w:cs="Arial"/>
+          <w:sz w:val="24"/>
+          <w:szCs w:val="24"/>
+        </w:rPr>
       </w:pPr>
       <w:r>
-        <w:t xml:space="preserve">Hired Equipment Seniority List - </w:t>
-      </w:r>
-      <w:r>
-        <w:fldChar w:fldCharType="begin"/>
-      </w:r>
-      <w:r>
-        <w:instrText xml:space="preserve"> MERGEFIELD  districtName  \* MERGEFORMAT </w:instrText>
-      </w:r>
-      <w:r>
-        <w:fldChar w:fldCharType="separate"/>
-      </w:r>
-      <w:r>
-        <w:rPr>
-          <w:noProof/>
-        </w:rPr>
-        <w:t>«districtName»</w:t>
-      </w:r>
-      <w:r>
-        <w:rPr>
-          <w:noProof/>
-        </w:rPr>
-        <w:fldChar w:fldCharType="end"/>
+        <w:rPr>
+          <w:rFonts w:ascii="Arial" w:hAnsi="Arial" w:cs="Arial"/>
+          <w:sz w:val="24"/>
+          <w:szCs w:val="24"/>
+        </w:rPr>
+        <w:t>Seniority List</w:t>
+      </w:r>
+    </w:p>
+    <w:p>
+      <w:pPr>
+        <w:pStyle w:val="Heading1"/>
+        <w:jc w:val="center"/>
+        <w:rPr>
+          <w:rFonts w:ascii="Arial" w:hAnsi="Arial" w:cs="Arial"/>
+          <w:sz w:val="16"/>
+          <w:szCs w:val="16"/>
+        </w:rPr>
+      </w:pPr>
+      <w:r>
+        <w:rPr>
+          <w:rFonts w:ascii="Arial" w:hAnsi="Arial" w:cs="Arial"/>
+          <w:sz w:val="16"/>
+          <w:szCs w:val="16"/>
+        </w:rPr>
+        <w:t>Year-to-Date</w:t>
       </w:r>
     </w:p>
     <w:p>
@@ -204,81 +230,108 @@
         <w:spacing w:before="264"/>
         <w:ind w:left="152"/>
         <w:rPr>
-          <w:sz w:val="17"/>
+          <w:rFonts w:ascii="Arial" w:hAnsi="Arial" w:cs="Arial"/>
+          <w:sz w:val="16"/>
+          <w:szCs w:val="16"/>
         </w:rPr>
       </w:pPr>
       <w:r>
         <w:rPr>
-          <w:rFonts w:ascii="DejaVu Sans Condensed"/>
-          <w:b/>
-          <w:w w:val="105"/>
-          <w:sz w:val="17"/>
+          <w:rFonts w:ascii="Arial" w:hAnsi="Arial" w:cs="Arial"/>
+          <w:b/>
+          <w:w w:val="105"/>
+          <w:sz w:val="16"/>
+          <w:szCs w:val="16"/>
         </w:rPr>
         <w:t>Local</w:t>
       </w:r>
       <w:r>
         <w:rPr>
-          <w:rFonts w:ascii="DejaVu Sans Condensed"/>
+          <w:rFonts w:ascii="Arial" w:hAnsi="Arial" w:cs="Arial"/>
           <w:b/>
           <w:spacing w:val="-17"/>
           <w:w w:val="105"/>
-          <w:sz w:val="17"/>
+          <w:sz w:val="16"/>
+          <w:szCs w:val="16"/>
         </w:rPr>
         <w:t xml:space="preserve"> </w:t>
       </w:r>
       <w:r>
         <w:rPr>
-          <w:rFonts w:ascii="DejaVu Sans Condensed"/>
+          <w:rFonts w:ascii="Arial" w:hAnsi="Arial" w:cs="Arial"/>
           <w:b/>
           <w:spacing w:val="2"/>
           <w:w w:val="105"/>
-          <w:sz w:val="17"/>
+          <w:sz w:val="16"/>
+          <w:szCs w:val="16"/>
         </w:rPr>
         <w:t>Area</w:t>
       </w:r>
       <w:r>
         <w:rPr>
-          <w:rFonts w:ascii="DejaVu Sans Condensed"/>
+          <w:rFonts w:ascii="Arial" w:hAnsi="Arial" w:cs="Arial"/>
           <w:b/>
           <w:spacing w:val="2"/>
           <w:w w:val="105"/>
-          <w:sz w:val="17"/>
+          <w:sz w:val="16"/>
+          <w:szCs w:val="16"/>
+        </w:rPr>
+        <w:t>:</w:t>
+      </w:r>
+      <w:r>
+        <w:rPr>
+          <w:rFonts w:ascii="Arial" w:hAnsi="Arial" w:cs="Arial"/>
+          <w:b/>
+          <w:spacing w:val="2"/>
+          <w:w w:val="105"/>
+          <w:sz w:val="16"/>
+          <w:szCs w:val="16"/>
         </w:rPr>
         <w:tab/>
       </w:r>
       <w:r>
         <w:rPr>
-          <w:w w:val="105"/>
-          <w:sz w:val="17"/>
+          <w:rFonts w:ascii="Arial" w:hAnsi="Arial" w:cs="Arial"/>
+          <w:w w:val="105"/>
+          <w:sz w:val="16"/>
+          <w:szCs w:val="16"/>
         </w:rPr>
         <w:fldChar w:fldCharType="begin"/>
       </w:r>
       <w:r>
         <w:rPr>
-          <w:w w:val="105"/>
-          <w:sz w:val="17"/>
+          <w:rFonts w:ascii="Arial" w:hAnsi="Arial" w:cs="Arial"/>
+          <w:w w:val="105"/>
+          <w:sz w:val="16"/>
+          <w:szCs w:val="16"/>
         </w:rPr>
         <w:instrText xml:space="preserve"> MERGEFIELD  localAreaName  \* MERGEFORMAT </w:instrText>
       </w:r>
       <w:r>
         <w:rPr>
-          <w:w w:val="105"/>
-          <w:sz w:val="17"/>
+          <w:rFonts w:ascii="Arial" w:hAnsi="Arial" w:cs="Arial"/>
+          <w:w w:val="105"/>
+          <w:sz w:val="16"/>
+          <w:szCs w:val="16"/>
         </w:rPr>
         <w:fldChar w:fldCharType="separate"/>
       </w:r>
       <w:r>
         <w:rPr>
+          <w:rFonts w:ascii="Arial" w:hAnsi="Arial" w:cs="Arial"/>
           <w:noProof/>
           <w:w w:val="105"/>
-          <w:sz w:val="17"/>
+          <w:sz w:val="16"/>
+          <w:szCs w:val="16"/>
         </w:rPr>
         <w:t>«localAreaName»</w:t>
       </w:r>
       <w:r>
         <w:rPr>
-          <w:w w:val="105"/>
-          <w:sz w:val="17"/>
+          <w:rFonts w:ascii="Arial" w:hAnsi="Arial" w:cs="Arial"/>
+          <w:w w:val="105"/>
+          <w:sz w:val="16"/>
+          <w:szCs w:val="16"/>
         </w:rPr>
         <w:fldChar w:fldCharType="end"/>
       </w:r>
@@ -288,103 +341,128 @@
         <w:tabs>
           <w:tab w:val="left" w:pos="1800"/>
         </w:tabs>
-        <w:spacing w:before="90"/>
-        <w:ind w:left="152"/>
-        <w:rPr>
-          <w:sz w:val="17"/>
+        <w:ind w:left="153"/>
+        <w:rPr>
+          <w:rFonts w:ascii="Arial" w:hAnsi="Arial" w:cs="Arial"/>
+          <w:sz w:val="16"/>
+          <w:szCs w:val="16"/>
         </w:rPr>
       </w:pPr>
       <w:r>
         <w:rPr>
-          <w:rFonts w:ascii="DejaVu Sans Condensed"/>
-          <w:b/>
-          <w:w w:val="105"/>
-          <w:sz w:val="17"/>
+          <w:rFonts w:ascii="Arial" w:hAnsi="Arial" w:cs="Arial"/>
+          <w:b/>
+          <w:w w:val="105"/>
+          <w:sz w:val="16"/>
+          <w:szCs w:val="16"/>
         </w:rPr>
         <w:t>Equipment</w:t>
       </w:r>
       <w:r>
         <w:rPr>
-          <w:rFonts w:ascii="DejaVu Sans Condensed"/>
+          <w:rFonts w:ascii="Arial" w:hAnsi="Arial" w:cs="Arial"/>
           <w:b/>
           <w:spacing w:val="-17"/>
           <w:w w:val="105"/>
-          <w:sz w:val="17"/>
+          <w:sz w:val="16"/>
+          <w:szCs w:val="16"/>
         </w:rPr>
         <w:t xml:space="preserve"> </w:t>
       </w:r>
       <w:r>
         <w:rPr>
-          <w:rFonts w:ascii="DejaVu Sans Condensed"/>
-          <w:b/>
-          <w:w w:val="105"/>
-          <w:sz w:val="17"/>
+          <w:rFonts w:ascii="Arial" w:hAnsi="Arial" w:cs="Arial"/>
+          <w:b/>
+          <w:w w:val="105"/>
+          <w:sz w:val="16"/>
+          <w:szCs w:val="16"/>
         </w:rPr>
         <w:t>Type</w:t>
       </w:r>
       <w:r>
         <w:rPr>
-          <w:rFonts w:ascii="DejaVu Sans Condensed"/>
-          <w:b/>
-          <w:w w:val="105"/>
-          <w:sz w:val="17"/>
+          <w:rFonts w:ascii="Arial" w:hAnsi="Arial" w:cs="Arial"/>
+          <w:b/>
+          <w:w w:val="105"/>
+          <w:sz w:val="16"/>
+          <w:szCs w:val="16"/>
+        </w:rPr>
+        <w:t>:</w:t>
+      </w:r>
+      <w:bookmarkStart w:id="0" w:name="_GoBack"/>
+      <w:bookmarkEnd w:id="0"/>
+      <w:r>
+        <w:rPr>
+          <w:rFonts w:ascii="Arial" w:hAnsi="Arial" w:cs="Arial"/>
+          <w:b/>
+          <w:w w:val="105"/>
+          <w:sz w:val="16"/>
+          <w:szCs w:val="16"/>
         </w:rPr>
         <w:tab/>
       </w:r>
       <w:r>
         <w:rPr>
+          <w:rFonts w:ascii="Arial" w:hAnsi="Arial" w:cs="Arial"/>
           <w:spacing w:val="3"/>
           <w:w w:val="105"/>
-          <w:sz w:val="17"/>
+          <w:sz w:val="16"/>
+          <w:szCs w:val="16"/>
         </w:rPr>
         <w:fldChar w:fldCharType="begin"/>
       </w:r>
       <w:r>
         <w:rPr>
+          <w:rFonts w:ascii="Arial" w:hAnsi="Arial" w:cs="Arial"/>
           <w:spacing w:val="3"/>
           <w:w w:val="105"/>
-          <w:sz w:val="17"/>
+          <w:sz w:val="16"/>
+          <w:szCs w:val="16"/>
         </w:rPr>
         <w:instrText xml:space="preserve"> MERGEFIELD  districtEquipmentTypeName  \* MERGEFORMAT </w:instrText>
       </w:r>
       <w:r>
         <w:rPr>
+          <w:rFonts w:ascii="Arial" w:hAnsi="Arial" w:cs="Arial"/>
           <w:spacing w:val="3"/>
           <w:w w:val="105"/>
-          <w:sz w:val="17"/>
+          <w:sz w:val="16"/>
+          <w:szCs w:val="16"/>
         </w:rPr>
         <w:fldChar w:fldCharType="separate"/>
       </w:r>
       <w:r>
         <w:rPr>
+          <w:rFonts w:ascii="Arial" w:hAnsi="Arial" w:cs="Arial"/>
           <w:noProof/>
           <w:spacing w:val="3"/>
           <w:w w:val="105"/>
-          <w:sz w:val="17"/>
+          <w:sz w:val="16"/>
+          <w:szCs w:val="16"/>
         </w:rPr>
         <w:t>«districtEquipmentTypeName»</w:t>
       </w:r>
       <w:r>
         <w:rPr>
+          <w:rFonts w:ascii="Arial" w:hAnsi="Arial" w:cs="Arial"/>
           <w:spacing w:val="3"/>
           <w:w w:val="105"/>
-          <w:sz w:val="17"/>
+          <w:sz w:val="16"/>
+          <w:szCs w:val="16"/>
         </w:rPr>
         <w:fldChar w:fldCharType="end"/>
       </w:r>
-      <w:bookmarkStart w:id="0" w:name="_GoBack"/>
-      <w:bookmarkEnd w:id="0"/>
     </w:p>
     <w:p>
       <w:pPr>
         <w:pStyle w:val="BodyText"/>
         <w:spacing w:before="2"/>
         <w:rPr>
-          <w:rFonts w:ascii="DejaVu Sans Condensed"/>
-          <w:b/>
-          <w:w w:val="105"/>
-          <w:sz w:val="17"/>
-          <w:szCs w:val="22"/>
+          <w:rFonts w:ascii="Arial" w:hAnsi="Arial" w:cs="Arial"/>
+          <w:bCs/>
+          <w:w w:val="105"/>
+          <w:sz w:val="16"/>
+          <w:szCs w:val="16"/>
         </w:rPr>
       </w:pPr>
     </w:p>
@@ -393,36 +471,34 @@
         <w:pStyle w:val="BodyText"/>
         <w:spacing w:before="2"/>
         <w:rPr>
-          <w:rFonts w:ascii="DejaVu Sans Condensed"/>
-          <w:b/>
-          <w:w w:val="105"/>
-          <w:sz w:val="17"/>
-          <w:szCs w:val="22"/>
+          <w:rFonts w:ascii="Arial" w:hAnsi="Arial" w:cs="Arial"/>
+          <w:bCs/>
+          <w:w w:val="105"/>
+          <w:sz w:val="16"/>
+          <w:szCs w:val="16"/>
         </w:rPr>
       </w:pPr>
-      <w:proofErr w:type="spellStart"/>
-      <w:r>
-        <w:rPr>
-          <w:rFonts w:ascii="DejaVu Sans Condensed"/>
-          <w:b/>
-          <w:w w:val="105"/>
-          <w:sz w:val="17"/>
-          <w:szCs w:val="22"/>
+      <w:r>
+        <w:rPr>
+          <w:rFonts w:ascii="Arial" w:hAnsi="Arial" w:cs="Arial"/>
+          <w:bCs/>
+          <w:w w:val="105"/>
+          <w:sz w:val="16"/>
+          <w:szCs w:val="16"/>
         </w:rPr>
         <w:t>SeniorityListTable</w:t>
       </w:r>
-      <w:proofErr w:type="spellEnd"/>
     </w:p>
     <w:p>
       <w:pPr>
         <w:pStyle w:val="BodyText"/>
         <w:spacing w:before="2"/>
         <w:rPr>
-          <w:rFonts w:ascii="DejaVu Sans Condensed"/>
-          <w:b/>
-          <w:w w:val="105"/>
-          <w:sz w:val="17"/>
-          <w:szCs w:val="22"/>
+          <w:rFonts w:ascii="Arial" w:hAnsi="Arial" w:cs="Arial"/>
+          <w:bCs/>
+          <w:w w:val="105"/>
+          <w:sz w:val="16"/>
+          <w:szCs w:val="16"/>
         </w:rPr>
       </w:pPr>
     </w:p>

</xml_diff>